<commit_message>
README and docx were changed
</commit_message>
<xml_diff>
--- a/project_report.docx
+++ b/project_report.docx
@@ -131,8 +131,6 @@
       <w:pPr>
         <w:pStyle w:val="Para"/>
       </w:pPr>
-      <w:bookmarkStart w:id="0" w:name="_GoBack"/>
-      <w:bookmarkEnd w:id="0"/>
     </w:p>
     <w:p>
       <w:pPr>
@@ -449,7 +447,27 @@
       </w:pPr>
       <w:r>
         <w:lastRenderedPageBreak/>
-        <w:t>Sliding proximity Window: Remember that the inverse index contains the position of the words in each document. We traverse all the positions that the query tokens appear in the filtered documents and in a window of 5 after and 5 before the that position search for the other query tokens</w:t>
+        <w:t xml:space="preserve">Sliding proximity Window: Remember that the inverse index contains the position of the words in each document. We traverse all the positions that the query tokens appear in the filtered documents and in a window of 5 after and 5 before the </w:t>
+      </w:r>
+      <w:proofErr w:type="gramStart"/>
+      <w:r>
+        <w:t>that</w:t>
+      </w:r>
+      <w:r>
+        <w:rPr>
+          <w:color w:val="FF0000"/>
+        </w:rPr>
+        <w:t>(</w:t>
+      </w:r>
+      <w:proofErr w:type="gramEnd"/>
+      <w:r>
+        <w:rPr>
+          <w:color w:val="FF0000"/>
+        </w:rPr>
+        <w:t>no need the or that)</w:t>
+      </w:r>
+      <w:r>
+        <w:t xml:space="preserve"> position search for the other query tokens</w:t>
       </w:r>
       <w:r>
         <w:t xml:space="preserve"> and increase the counter by 1. We normalize this score by dividing in the number of query tokens.</w:t>
@@ -531,7 +549,16 @@
         </w:numPr>
       </w:pPr>
       <w:r>
-        <w:t>4 Passage processing</w:t>
+        <w:t>4</w:t>
+      </w:r>
+      <w:r>
+        <w:rPr>
+          <w:color w:val="FF0000"/>
+        </w:rPr>
+        <w:t>(5)</w:t>
+      </w:r>
+      <w:r>
+        <w:t xml:space="preserve"> Passage processing</w:t>
       </w:r>
     </w:p>
     <w:p>
@@ -596,7 +623,16 @@
         </w:numPr>
       </w:pPr>
       <w:r>
-        <w:t>4 Passage Ranking</w:t>
+        <w:t>4</w:t>
+      </w:r>
+      <w:r>
+        <w:rPr>
+          <w:color w:val="FF0000"/>
+        </w:rPr>
+        <w:t>(6)</w:t>
+      </w:r>
+      <w:r>
+        <w:t xml:space="preserve"> Passage Ranking</w:t>
       </w:r>
     </w:p>
     <w:p>
@@ -638,8 +674,28 @@
         <w:pStyle w:val="Para"/>
       </w:pPr>
       <w:r>
-        <w:t>The similarity is in the range of 0-1.0 and will be used as a score with the weight if 0.8.</w:t>
-      </w:r>
+        <w:t>The similarity is in the range of 0-1.0 and will be used as a score with the weight if</w:t>
+      </w:r>
+      <w:r>
+        <w:rPr>
+          <w:color w:val="FF0000"/>
+        </w:rPr>
+        <w:t>(of</w:t>
+      </w:r>
+      <w:proofErr w:type="gramStart"/>
+      <w:r>
+        <w:rPr>
+          <w:color w:val="FF0000"/>
+        </w:rPr>
+        <w:t>)</w:t>
+      </w:r>
+      <w:r>
+        <w:t xml:space="preserve"> </w:t>
+      </w:r>
+      <w:r>
+        <w:t xml:space="preserve"> 0.8.</w:t>
+      </w:r>
+      <w:proofErr w:type="gramEnd"/>
     </w:p>
     <w:p>
       <w:pPr>
@@ -684,7 +740,16 @@
         <w:pStyle w:val="Para"/>
       </w:pPr>
       <w:r>
-        <w:t>The score is in the range of 0-1.0 and will be used as a score with the weight if 0.2.</w:t>
+        <w:t>The score is in the range of 0-1.0 and will be used as a score with the weight if</w:t>
+      </w:r>
+      <w:r>
+        <w:rPr>
+          <w:color w:val="FF0000"/>
+        </w:rPr>
+        <w:t>(of)</w:t>
+      </w:r>
+      <w:r>
+        <w:t xml:space="preserve"> 0.2.</w:t>
       </w:r>
     </w:p>
     <w:p>
@@ -701,7 +766,16 @@
         </w:numPr>
       </w:pPr>
       <w:r>
-        <w:t xml:space="preserve">5 </w:t>
+        <w:t>5</w:t>
+      </w:r>
+      <w:r>
+        <w:rPr>
+          <w:color w:val="FF0000"/>
+        </w:rPr>
+        <w:t>(7)</w:t>
+      </w:r>
+      <w:r>
+        <w:t xml:space="preserve"> </w:t>
       </w:r>
       <w:r>
         <w:t>Conclusion</w:t>
@@ -752,8 +826,22 @@
         <w:pStyle w:val="ReferenceHead"/>
       </w:pPr>
       <w:r>
+        <w:rPr>
+          <w:color w:val="FF0000"/>
+        </w:rPr>
+        <w:t>(</w:t>
+      </w:r>
+      <w:proofErr w:type="gramStart"/>
+      <w:r>
+        <w:rPr>
+          <w:color w:val="FF0000"/>
+        </w:rPr>
+        <w:t>8)</w:t>
+      </w:r>
+      <w:r>
         <w:t>REFERENCES</w:t>
       </w:r>
+      <w:proofErr w:type="gramEnd"/>
     </w:p>
     <w:p>
       <w:pPr>
@@ -774,7 +862,10 @@
         <w:t>.</w:t>
       </w:r>
     </w:p>
-    <w:p/>
+    <w:p>
+      <w:bookmarkStart w:id="0" w:name="_GoBack"/>
+      <w:bookmarkEnd w:id="0"/>
+    </w:p>
     <w:sectPr>
       <w:footerReference w:type="even" r:id="rId9"/>
       <w:footerReference w:type="default" r:id="rId10"/>
@@ -3936,7 +4027,7 @@
 </file>
 
 <file path=customXml/itemProps1.xml><?xml version="1.0" encoding="utf-8"?>
-<ds:datastoreItem xmlns:ds="http://schemas.openxmlformats.org/officeDocument/2006/customXml" ds:itemID="{2F1BF42A-A4E2-4804-8EF1-81E765F658A9}">
+<ds:datastoreItem xmlns:ds="http://schemas.openxmlformats.org/officeDocument/2006/customXml" ds:itemID="{6EE9EC81-A2EB-497E-A6FE-E8B929F325ED}">
   <ds:schemaRefs>
     <ds:schemaRef ds:uri="http://schemas.openxmlformats.org/officeDocument/2006/bibliography"/>
   </ds:schemaRefs>

</xml_diff>